<commit_message>
Aggiunta dei metodi di ricerca e inizio del server threads. Leggera modifica della documentazione.
</commit_message>
<xml_diff>
--- a/DOCUMENTAZIONE_PROGETTO.docx
+++ b/DOCUMENTAZIONE_PROGETTO.docx
@@ -43,7 +43,14 @@
           <w:b/>
           <w:bCs/>
         </w:rPr>
-        <w:t>Cerca per comune:</w:t>
+        <w:t>ricerca_c</w:t>
+      </w:r>
+      <w:r>
+        <w:rPr>
+          <w:b/>
+          <w:bCs/>
+        </w:rPr>
+        <w:t>omune:</w:t>
       </w:r>
       <w:r>
         <w:rPr>
@@ -81,7 +88,14 @@
           <w:b/>
           <w:bCs/>
         </w:rPr>
-        <w:t>Cerca per provincia:</w:t>
+        <w:t>ricerca_</w:t>
+      </w:r>
+      <w:r>
+        <w:rPr>
+          <w:b/>
+          <w:bCs/>
+        </w:rPr>
+        <w:t>provincia:</w:t>
       </w:r>
       <w:r>
         <w:rPr>
@@ -119,7 +133,14 @@
           <w:b/>
           <w:bCs/>
         </w:rPr>
-        <w:t>Cerca per tipologia:</w:t>
+        <w:t>ricerca_</w:t>
+      </w:r>
+      <w:r>
+        <w:rPr>
+          <w:b/>
+          <w:bCs/>
+        </w:rPr>
+        <w:t>tipologia:</w:t>
       </w:r>
       <w:r>
         <w:rPr>
@@ -157,7 +178,14 @@
           <w:b/>
           <w:bCs/>
         </w:rPr>
-        <w:t xml:space="preserve">Cerca per categoria: </w:t>
+        <w:t>ricerca_</w:t>
+      </w:r>
+      <w:r>
+        <w:rPr>
+          <w:b/>
+          <w:bCs/>
+        </w:rPr>
+        <w:t xml:space="preserve">categoria: </w:t>
       </w:r>
       <w:r>
         <w:rPr>
@@ -188,7 +216,14 @@
           <w:b/>
           <w:bCs/>
         </w:rPr>
-        <w:t xml:space="preserve">Cerca per stelle: </w:t>
+        <w:t>ricerca_</w:t>
+      </w:r>
+      <w:r>
+        <w:rPr>
+          <w:b/>
+          <w:bCs/>
+        </w:rPr>
+        <w:t xml:space="preserve">stelle: </w:t>
       </w:r>
       <w:r>
         <w:rPr>
@@ -222,7 +257,14 @@
           <w:b/>
           <w:bCs/>
         </w:rPr>
-        <w:t>Cerca per denominazione:</w:t>
+        <w:t>ricerca_</w:t>
+      </w:r>
+      <w:r>
+        <w:rPr>
+          <w:b/>
+          <w:bCs/>
+        </w:rPr>
+        <w:t>denominazione:</w:t>
       </w:r>
       <w:r>
         <w:rPr>
@@ -253,7 +295,14 @@
           <w:b/>
           <w:bCs/>
         </w:rPr>
-        <w:t xml:space="preserve">Cerca per indirizzo: </w:t>
+        <w:t>ricerca_</w:t>
+      </w:r>
+      <w:r>
+        <w:rPr>
+          <w:b/>
+          <w:bCs/>
+        </w:rPr>
+        <w:t xml:space="preserve">indirizzo: </w:t>
       </w:r>
       <w:r>
         <w:rPr>
@@ -287,7 +336,14 @@
           <w:b/>
           <w:bCs/>
         </w:rPr>
-        <w:t>Cerca per numero civico:</w:t>
+        <w:t>ricerca_</w:t>
+      </w:r>
+      <w:r>
+        <w:rPr>
+          <w:b/>
+          <w:bCs/>
+        </w:rPr>
+        <w:t>CAP:</w:t>
       </w:r>
       <w:r>
         <w:rPr>
@@ -296,10 +352,13 @@
           <w:i/>
           <w:iCs/>
         </w:rPr>
-        <w:t xml:space="preserve"> numeroCivico’</w:t>
-      </w:r>
-      <w:r>
-        <w:t>: comando che permette la ricerca di una o più righe in base al numero civico inserito;</w:t>
+        <w:t xml:space="preserve"> cap</w:t>
+      </w:r>
+      <w:r>
+        <w:t>’</w:t>
+      </w:r>
+      <w:r>
+        <w:t>: comando che permette la ricerca di una o più righe in base al CAP inserito;</w:t>
       </w:r>
     </w:p>
     <w:p>
@@ -318,7 +377,28 @@
           <w:b/>
           <w:bCs/>
         </w:rPr>
-        <w:t>Cerca per CAP:</w:t>
+        <w:t>ricerca_</w:t>
+      </w:r>
+      <w:r>
+        <w:rPr>
+          <w:b/>
+          <w:bCs/>
+        </w:rPr>
+        <w:t>numero</w:t>
+      </w:r>
+      <w:r>
+        <w:rPr>
+          <w:b/>
+          <w:bCs/>
+        </w:rPr>
+        <w:t>_</w:t>
+      </w:r>
+      <w:r>
+        <w:rPr>
+          <w:b/>
+          <w:bCs/>
+        </w:rPr>
+        <w:t>telefono:</w:t>
       </w:r>
       <w:r>
         <w:rPr>
@@ -327,13 +407,13 @@
           <w:i/>
           <w:iCs/>
         </w:rPr>
-        <w:t xml:space="preserve"> cap</w:t>
+        <w:t xml:space="preserve"> telefono</w:t>
       </w:r>
       <w:r>
         <w:t>’</w:t>
       </w:r>
       <w:r>
-        <w:t>: comando che permette la ricerca di una o più righe in base al CAP inserito;</w:t>
+        <w:t>: comando che permette la ricerca di una o più righe in base al numero di telefono inserito;</w:t>
       </w:r>
     </w:p>
     <w:p>
@@ -352,7 +432,14 @@
           <w:b/>
           <w:bCs/>
         </w:rPr>
-        <w:t>Cerca per numero di telefono:</w:t>
+        <w:t>ricerca_</w:t>
+      </w:r>
+      <w:r>
+        <w:rPr>
+          <w:b/>
+          <w:bCs/>
+        </w:rPr>
+        <w:t>FAX:</w:t>
       </w:r>
       <w:r>
         <w:rPr>
@@ -361,13 +448,13 @@
           <w:i/>
           <w:iCs/>
         </w:rPr>
-        <w:t xml:space="preserve"> telefono</w:t>
+        <w:t xml:space="preserve"> fax</w:t>
       </w:r>
       <w:r>
         <w:t>’</w:t>
       </w:r>
       <w:r>
-        <w:t>: comando che permette la ricerca di una o più righe in base al numero di telefono inserito;</w:t>
+        <w:t>: comando che permette la ricerca di una o più righe in base alla FAX inserito;</w:t>
       </w:r>
     </w:p>
     <w:p>
@@ -386,7 +473,28 @@
           <w:b/>
           <w:bCs/>
         </w:rPr>
-        <w:t>Cerca per FAX:</w:t>
+        <w:t>ricerca_</w:t>
+      </w:r>
+      <w:r>
+        <w:rPr>
+          <w:b/>
+          <w:bCs/>
+        </w:rPr>
+        <w:t>posta</w:t>
+      </w:r>
+      <w:r>
+        <w:rPr>
+          <w:b/>
+          <w:bCs/>
+        </w:rPr>
+        <w:t>_</w:t>
+      </w:r>
+      <w:r>
+        <w:rPr>
+          <w:b/>
+          <w:bCs/>
+        </w:rPr>
+        <w:t>elettronica:</w:t>
       </w:r>
       <w:r>
         <w:rPr>
@@ -395,13 +503,19 @@
           <w:i/>
           <w:iCs/>
         </w:rPr>
-        <w:t xml:space="preserve"> fax</w:t>
+        <w:t xml:space="preserve"> postaElettronica</w:t>
       </w:r>
       <w:r>
         <w:t>’</w:t>
       </w:r>
       <w:r>
-        <w:t>: comando che permette la ricerca di una o più righe in base alla FAX inserito;</w:t>
+        <w:t>: comando che permette la ricerca di una o più righe in base al</w:t>
+      </w:r>
+      <w:r>
+        <w:t xml:space="preserve">l’indirizzo di </w:t>
+      </w:r>
+      <w:r>
+        <w:t>posta elettronica inserita;</w:t>
       </w:r>
     </w:p>
     <w:p>
@@ -420,7 +534,14 @@
           <w:b/>
           <w:bCs/>
         </w:rPr>
-        <w:t>Cerca per posta elettronica:</w:t>
+        <w:t>ricerca_</w:t>
+      </w:r>
+      <w:r>
+        <w:rPr>
+          <w:b/>
+          <w:bCs/>
+        </w:rPr>
+        <w:t>zona:</w:t>
       </w:r>
       <w:r>
         <w:rPr>
@@ -429,19 +550,13 @@
           <w:i/>
           <w:iCs/>
         </w:rPr>
-        <w:t xml:space="preserve"> postaElettronica</w:t>
+        <w:t xml:space="preserve"> zona</w:t>
       </w:r>
       <w:r>
         <w:t>’</w:t>
       </w:r>
       <w:r>
-        <w:t>: comando che permette la ricerca di una o più righe in base al</w:t>
-      </w:r>
-      <w:r>
-        <w:t xml:space="preserve">l’indirizzo di </w:t>
-      </w:r>
-      <w:r>
-        <w:t>posta elettronica inserita;</w:t>
+        <w:t>: comando che permette la ricerca di una o più righe in base alla zona inserita;</w:t>
       </w:r>
     </w:p>
     <w:p>
@@ -460,7 +575,14 @@
           <w:b/>
           <w:bCs/>
         </w:rPr>
-        <w:t>Cerca per zona:</w:t>
+        <w:t>ricerca_</w:t>
+      </w:r>
+      <w:r>
+        <w:rPr>
+          <w:b/>
+          <w:bCs/>
+        </w:rPr>
+        <w:t>feature:</w:t>
       </w:r>
       <w:r>
         <w:rPr>
@@ -469,13 +591,85 @@
           <w:i/>
           <w:iCs/>
         </w:rPr>
-        <w:t xml:space="preserve"> zona</w:t>
+        <w:t xml:space="preserve"> feature</w:t>
       </w:r>
       <w:r>
         <w:t>’</w:t>
       </w:r>
       <w:r>
-        <w:t>: comando che permette la ricerca di una o più righe in base alla zona inserita;</w:t>
+        <w:t xml:space="preserve">: comando che permette la ricerca di una o più righe in base alla presenza della feature inserita (Possibili feature: </w:t>
+      </w:r>
+      <w:r>
+        <w:t>Accesso ai disabili</w:t>
+      </w:r>
+      <w:r>
+        <w:t xml:space="preserve"> – </w:t>
+      </w:r>
+      <w:r>
+        <w:t>Piscina</w:t>
+      </w:r>
+      <w:r>
+        <w:t xml:space="preserve"> - </w:t>
+      </w:r>
+      <w:r>
+        <w:t>Piscina coperta</w:t>
+      </w:r>
+      <w:r>
+        <w:t xml:space="preserve"> – </w:t>
+      </w:r>
+      <w:r>
+        <w:t>Ristorante</w:t>
+      </w:r>
+      <w:r>
+        <w:t xml:space="preserve"> – </w:t>
+      </w:r>
+      <w:r>
+        <w:t>Parcheggio</w:t>
+      </w:r>
+      <w:r>
+        <w:t xml:space="preserve"> - </w:t>
+      </w:r>
+      <w:r>
+        <w:t>Sala conferenze</w:t>
+      </w:r>
+      <w:r>
+        <w:t xml:space="preserve"> - </w:t>
+      </w:r>
+      <w:r>
+        <w:t>Aria condizionata</w:t>
+      </w:r>
+      <w:r>
+        <w:t xml:space="preserve"> - </w:t>
+      </w:r>
+      <w:r>
+        <w:t>Giochi bimbi</w:t>
+      </w:r>
+      <w:r>
+        <w:t xml:space="preserve"> – </w:t>
+      </w:r>
+      <w:r>
+        <w:t>Sauna</w:t>
+      </w:r>
+      <w:r>
+        <w:t xml:space="preserve"> – </w:t>
+      </w:r>
+      <w:r>
+        <w:t>Solarium</w:t>
+      </w:r>
+      <w:r>
+        <w:t xml:space="preserve"> – </w:t>
+      </w:r>
+      <w:r>
+        <w:t>Fitness</w:t>
+      </w:r>
+      <w:r>
+        <w:t xml:space="preserve"> - </w:t>
+      </w:r>
+      <w:r>
+        <w:t>Animali ammessi</w:t>
+      </w:r>
+      <w:r>
+        <w:t>);</w:t>
       </w:r>
     </w:p>
     <w:p>
@@ -494,7 +688,14 @@
           <w:b/>
           <w:bCs/>
         </w:rPr>
-        <w:t>Cerca per feature:</w:t>
+        <w:t>ricerca_</w:t>
+      </w:r>
+      <w:r>
+        <w:rPr>
+          <w:b/>
+          <w:bCs/>
+        </w:rPr>
+        <w:t>ambiente:</w:t>
       </w:r>
       <w:r>
         <w:rPr>
@@ -503,82 +704,76 @@
           <w:i/>
           <w:iCs/>
         </w:rPr>
-        <w:t xml:space="preserve"> feature</w:t>
+        <w:t xml:space="preserve"> ambiente</w:t>
       </w:r>
       <w:r>
         <w:t>’</w:t>
       </w:r>
       <w:r>
-        <w:t xml:space="preserve">: comando che permette la ricerca di una o più righe in base alla presenza della feature inserita (Possibili feature: </w:t>
-      </w:r>
-      <w:r>
-        <w:t>Accesso ai disabili</w:t>
+        <w:t xml:space="preserve">: comando che permette la ricerca di una o più righe in base alla presenza dell’ambiente circostante inserito (Possibili ambienti: </w:t>
+      </w:r>
+      <w:r>
+        <w:t>Centro storico</w:t>
+      </w:r>
+      <w:r>
+        <w:t xml:space="preserve"> - </w:t>
+      </w:r>
+      <w:r>
+        <w:t>Zona fiera</w:t>
       </w:r>
       <w:r>
         <w:t xml:space="preserve"> – </w:t>
       </w:r>
       <w:r>
-        <w:t>Piscina</w:t>
+        <w:t>Lago</w:t>
+      </w:r>
+      <w:r>
+        <w:t xml:space="preserve"> – </w:t>
+      </w:r>
+      <w:r>
+        <w:t>Aeroporto</w:t>
+      </w:r>
+      <w:r>
+        <w:t xml:space="preserve"> – </w:t>
+      </w:r>
+      <w:r>
+        <w:t>Autostrada</w:t>
       </w:r>
       <w:r>
         <w:t xml:space="preserve"> - </w:t>
       </w:r>
       <w:r>
-        <w:t>Piscina coperta</w:t>
+        <w:t>Impianti risalita</w:t>
+      </w:r>
+      <w:r>
+        <w:t xml:space="preserve"> - </w:t>
+      </w:r>
+      <w:r>
+        <w:t>Stazione FS</w:t>
       </w:r>
       <w:r>
         <w:t xml:space="preserve"> – </w:t>
       </w:r>
       <w:r>
-        <w:t>Ristorante</w:t>
+        <w:t>Mare</w:t>
       </w:r>
       <w:r>
         <w:t xml:space="preserve"> – </w:t>
       </w:r>
       <w:r>
-        <w:t>Parcheggio</w:t>
-      </w:r>
-      <w:r>
-        <w:t xml:space="preserve"> - </w:t>
-      </w:r>
-      <w:r>
-        <w:t>Sala conferenze</w:t>
-      </w:r>
-      <w:r>
-        <w:t xml:space="preserve"> - </w:t>
-      </w:r>
-      <w:r>
-        <w:t>Aria condizionata</w:t>
-      </w:r>
-      <w:r>
-        <w:t xml:space="preserve"> - </w:t>
-      </w:r>
-      <w:r>
-        <w:t>Giochi bimbi</w:t>
+        <w:t>Termale</w:t>
       </w:r>
       <w:r>
         <w:t xml:space="preserve"> – </w:t>
       </w:r>
       <w:r>
-        <w:t>Sauna</w:t>
+        <w:t>Periferia</w:t>
       </w:r>
       <w:r>
         <w:t xml:space="preserve"> – </w:t>
       </w:r>
       <w:r>
-        <w:t>Solarium</w:t>
-      </w:r>
-      <w:r>
-        <w:t xml:space="preserve"> – </w:t>
-      </w:r>
-      <w:r>
-        <w:t>Fitness</w:t>
-      </w:r>
-      <w:r>
-        <w:t xml:space="preserve"> - </w:t>
-      </w:r>
-      <w:r>
-        <w:t>Animali ammessi</w:t>
+        <w:t>Collinare</w:t>
       </w:r>
       <w:r>
         <w:t>);</w:t>
@@ -600,7 +795,14 @@
           <w:b/>
           <w:bCs/>
         </w:rPr>
-        <w:t>Cerca per ambiente circostante:</w:t>
+        <w:t>ricerca_</w:t>
+      </w:r>
+      <w:r>
+        <w:rPr>
+          <w:b/>
+          <w:bCs/>
+        </w:rPr>
+        <w:t>lingua:</w:t>
       </w:r>
       <w:r>
         <w:rPr>
@@ -609,76 +811,31 @@
           <w:i/>
           <w:iCs/>
         </w:rPr>
-        <w:t xml:space="preserve"> ambienteCircostante</w:t>
-      </w:r>
-      <w:r>
-        <w:t>’</w:t>
-      </w:r>
-      <w:r>
-        <w:t xml:space="preserve">: comando che permette la ricerca di una o più righe in base alla presenza dell’ambiente circostante inserito (Possibili ambienti: </w:t>
-      </w:r>
-      <w:r>
-        <w:t>Centro storico</w:t>
-      </w:r>
-      <w:r>
-        <w:t xml:space="preserve"> - </w:t>
-      </w:r>
-      <w:r>
-        <w:t>Zona fiera</w:t>
+        <w:t xml:space="preserve"> lingua’</w:t>
+      </w:r>
+      <w:r>
+        <w:t xml:space="preserve">: comando che permette la ricerca di una o più righe se nella struttura si parla la lingua inserita (Possibili lingue: </w:t>
+      </w:r>
+      <w:r>
+        <w:t>Inglese</w:t>
       </w:r>
       <w:r>
         <w:t xml:space="preserve"> – </w:t>
       </w:r>
       <w:r>
-        <w:t>Lago</w:t>
+        <w:t>Francese</w:t>
       </w:r>
       <w:r>
         <w:t xml:space="preserve"> – </w:t>
       </w:r>
       <w:r>
-        <w:t>Aeroporto</w:t>
+        <w:t>Tedesco</w:t>
       </w:r>
       <w:r>
         <w:t xml:space="preserve"> – </w:t>
       </w:r>
       <w:r>
-        <w:t>Autostrada</w:t>
-      </w:r>
-      <w:r>
-        <w:t xml:space="preserve"> - </w:t>
-      </w:r>
-      <w:r>
-        <w:t>Impianti risalita</w:t>
-      </w:r>
-      <w:r>
-        <w:t xml:space="preserve"> - </w:t>
-      </w:r>
-      <w:r>
-        <w:t>Stazione FS</w:t>
-      </w:r>
-      <w:r>
-        <w:t xml:space="preserve"> – </w:t>
-      </w:r>
-      <w:r>
-        <w:t>Mare</w:t>
-      </w:r>
-      <w:r>
-        <w:t xml:space="preserve"> – </w:t>
-      </w:r>
-      <w:r>
-        <w:t>Termale</w:t>
-      </w:r>
-      <w:r>
-        <w:t xml:space="preserve"> – </w:t>
-      </w:r>
-      <w:r>
-        <w:t>Periferia</w:t>
-      </w:r>
-      <w:r>
-        <w:t xml:space="preserve"> – </w:t>
-      </w:r>
-      <w:r>
-        <w:t>Collinare</w:t>
+        <w:t>Spagnolo</w:t>
       </w:r>
       <w:r>
         <w:t>);</w:t>
@@ -700,7 +857,14 @@
           <w:b/>
           <w:bCs/>
         </w:rPr>
-        <w:t>Cerca per lingua:</w:t>
+        <w:t>ricerca_</w:t>
+      </w:r>
+      <w:r>
+        <w:rPr>
+          <w:b/>
+          <w:bCs/>
+        </w:rPr>
+        <w:t>codice:</w:t>
       </w:r>
       <w:r>
         <w:rPr>
@@ -709,61 +873,6 @@
           <w:i/>
           <w:iCs/>
         </w:rPr>
-        <w:t xml:space="preserve"> lingua’</w:t>
-      </w:r>
-      <w:r>
-        <w:t xml:space="preserve">: comando che permette la ricerca di una o più righe se nella struttura si parla la lingua inserita (Possibili lingue: </w:t>
-      </w:r>
-      <w:r>
-        <w:t>Inglese</w:t>
-      </w:r>
-      <w:r>
-        <w:t xml:space="preserve"> – </w:t>
-      </w:r>
-      <w:r>
-        <w:t>Francese</w:t>
-      </w:r>
-      <w:r>
-        <w:t xml:space="preserve"> – </w:t>
-      </w:r>
-      <w:r>
-        <w:t>Tedesco</w:t>
-      </w:r>
-      <w:r>
-        <w:t xml:space="preserve"> – </w:t>
-      </w:r>
-      <w:r>
-        <w:t>Spagnolo</w:t>
-      </w:r>
-      <w:r>
-        <w:t>);</w:t>
-      </w:r>
-    </w:p>
-    <w:p>
-      <w:pPr>
-        <w:pStyle w:val="Paragrafoelenco"/>
-        <w:numPr>
-          <w:ilvl w:val="0"/>
-          <w:numId w:val="1"/>
-        </w:numPr>
-      </w:pPr>
-      <w:r>
-        <w:t>‘</w:t>
-      </w:r>
-      <w:r>
-        <w:rPr>
-          <w:b/>
-          <w:bCs/>
-        </w:rPr>
-        <w:t>Cerca per codice identificativo:</w:t>
-      </w:r>
-      <w:r>
-        <w:rPr>
-          <w:b/>
-          <w:bCs/>
-          <w:i/>
-          <w:iCs/>
-        </w:rPr>
         <w:t xml:space="preserve"> codice</w:t>
       </w:r>
       <w:r>
@@ -771,46 +880,6 @@
       </w:r>
       <w:r>
         <w:t>: comando che permette la ricerca di una o più righe in base al codice inserito;</w:t>
-      </w:r>
-    </w:p>
-    <w:p>
-      <w:pPr>
-        <w:pStyle w:val="Paragrafoelenco"/>
-        <w:numPr>
-          <w:ilvl w:val="0"/>
-          <w:numId w:val="1"/>
-        </w:numPr>
-      </w:pPr>
-      <w:r>
-        <w:t>‘</w:t>
-      </w:r>
-      <w:r>
-        <w:rPr>
-          <w:b/>
-          <w:bCs/>
-        </w:rPr>
-        <w:t xml:space="preserve">Cerca per nuova classificazione LR11: </w:t>
-      </w:r>
-      <w:r>
-        <w:rPr>
-          <w:b/>
-          <w:bCs/>
-          <w:i/>
-          <w:iCs/>
-        </w:rPr>
-        <w:t>nuovaClassif</w:t>
-      </w:r>
-      <w:r>
-        <w:t>’</w:t>
-      </w:r>
-      <w:r>
-        <w:t>: comando che permette la ricerca di una o più righe in base al</w:t>
-      </w:r>
-      <w:r>
-        <w:t>la nuova classificazione LR11 inserita</w:t>
-      </w:r>
-      <w:r>
-        <w:t>;</w:t>
       </w:r>
     </w:p>
     <w:p>

</xml_diff>